<commit_message>
Update 01_Computer Component Identification.docx
finsish
</commit_message>
<xml_diff>
--- a/01_Computer Component Identification.docx
+++ b/01_Computer Component Identification.docx
@@ -269,6 +269,63 @@
         </w:rPr>
         <w:t>Image:</w:t>
       </w:r>
+      <w:r>
+        <w:rPr>
+          <w:rFonts w:cstheme="minorHAnsi"/>
+          <w:sz w:val="28"/>
+          <w:szCs w:val="28"/>
+        </w:rPr>
+        <w:t xml:space="preserve"> </w:t>
+      </w:r>
+      <w:r>
+        <w:rPr>
+          <w:rFonts w:cstheme="minorHAnsi"/>
+          <w:noProof/>
+          <w:sz w:val="28"/>
+          <w:szCs w:val="28"/>
+        </w:rPr>
+        <w:drawing>
+          <wp:inline distT="0" distB="0" distL="0" distR="0" wp14:anchorId="6FF6E3D0" wp14:editId="359E6D45">
+            <wp:extent cx="581025" cy="435801"/>
+            <wp:effectExtent l="0" t="0" r="0" b="2540"/>
+            <wp:docPr id="10" name="Picture 10" descr="A black rectangular object on a wooden surface&#10;&#10;Description automatically generated with medium confidence"/>
+            <wp:cNvGraphicFramePr>
+              <a:graphicFrameLocks xmlns:a="http://schemas.openxmlformats.org/drawingml/2006/main" noChangeAspect="1"/>
+            </wp:cNvGraphicFramePr>
+            <a:graphic xmlns:a="http://schemas.openxmlformats.org/drawingml/2006/main">
+              <a:graphicData uri="http://schemas.openxmlformats.org/drawingml/2006/picture">
+                <pic:pic xmlns:pic="http://schemas.openxmlformats.org/drawingml/2006/picture">
+                  <pic:nvPicPr>
+                    <pic:cNvPr id="10" name="Picture 10" descr="A black rectangular object on a wooden surface&#10;&#10;Description automatically generated with medium confidence"/>
+                    <pic:cNvPicPr/>
+                  </pic:nvPicPr>
+                  <pic:blipFill>
+                    <a:blip r:embed="rId7" cstate="print">
+                      <a:extLst>
+                        <a:ext uri="{28A0092B-C50C-407E-A947-70E740481C1C}">
+                          <a14:useLocalDpi xmlns:a14="http://schemas.microsoft.com/office/drawing/2010/main" val="0"/>
+                        </a:ext>
+                      </a:extLst>
+                    </a:blip>
+                    <a:stretch>
+                      <a:fillRect/>
+                    </a:stretch>
+                  </pic:blipFill>
+                  <pic:spPr>
+                    <a:xfrm flipV="1">
+                      <a:off x="0" y="0"/>
+                      <a:ext cx="591414" cy="443593"/>
+                    </a:xfrm>
+                    <a:prstGeom prst="rect">
+                      <a:avLst/>
+                    </a:prstGeom>
+                  </pic:spPr>
+                </pic:pic>
+              </a:graphicData>
+            </a:graphic>
+          </wp:inline>
+        </w:drawing>
+      </w:r>
     </w:p>
     <w:p>
       <w:pPr>
@@ -291,6 +348,14 @@
         </w:rPr>
         <w:t>Description:</w:t>
       </w:r>
+      <w:r>
+        <w:rPr>
+          <w:rFonts w:cstheme="minorHAnsi"/>
+          <w:sz w:val="28"/>
+          <w:szCs w:val="28"/>
+        </w:rPr>
+        <w:t xml:space="preserve"> The outer shell of a computer</w:t>
+      </w:r>
     </w:p>
     <w:p>
       <w:pPr>
@@ -313,6 +378,14 @@
         </w:rPr>
         <w:t>Function:</w:t>
       </w:r>
+      <w:r>
+        <w:rPr>
+          <w:rFonts w:cstheme="minorHAnsi"/>
+          <w:sz w:val="28"/>
+          <w:szCs w:val="28"/>
+        </w:rPr>
+        <w:t xml:space="preserve"> safeguards of a pc or other computer guards</w:t>
+      </w:r>
     </w:p>
     <w:p>
       <w:pPr>
@@ -357,6 +430,55 @@
         </w:rPr>
         <w:t>Image:</w:t>
       </w:r>
+      <w:r>
+        <w:rPr>
+          <w:rFonts w:cstheme="minorHAnsi"/>
+          <w:noProof/>
+          <w:sz w:val="28"/>
+          <w:szCs w:val="28"/>
+        </w:rPr>
+        <w:drawing>
+          <wp:inline distT="0" distB="0" distL="0" distR="0" wp14:anchorId="28D2E18D" wp14:editId="15CC5A30">
+            <wp:extent cx="607202" cy="809625"/>
+            <wp:effectExtent l="0" t="0" r="2540" b="0"/>
+            <wp:docPr id="5" name="Picture 5"/>
+            <wp:cNvGraphicFramePr>
+              <a:graphicFrameLocks xmlns:a="http://schemas.openxmlformats.org/drawingml/2006/main" noChangeAspect="1"/>
+            </wp:cNvGraphicFramePr>
+            <a:graphic xmlns:a="http://schemas.openxmlformats.org/drawingml/2006/main">
+              <a:graphicData uri="http://schemas.openxmlformats.org/drawingml/2006/picture">
+                <pic:pic xmlns:pic="http://schemas.openxmlformats.org/drawingml/2006/picture">
+                  <pic:nvPicPr>
+                    <pic:cNvPr id="5" name="Picture 5"/>
+                    <pic:cNvPicPr/>
+                  </pic:nvPicPr>
+                  <pic:blipFill>
+                    <a:blip r:embed="rId8" cstate="print">
+                      <a:extLst>
+                        <a:ext uri="{28A0092B-C50C-407E-A947-70E740481C1C}">
+                          <a14:useLocalDpi xmlns:a14="http://schemas.microsoft.com/office/drawing/2010/main" val="0"/>
+                        </a:ext>
+                      </a:extLst>
+                    </a:blip>
+                    <a:stretch>
+                      <a:fillRect/>
+                    </a:stretch>
+                  </pic:blipFill>
+                  <pic:spPr>
+                    <a:xfrm flipH="1">
+                      <a:off x="0" y="0"/>
+                      <a:ext cx="615130" cy="820196"/>
+                    </a:xfrm>
+                    <a:prstGeom prst="rect">
+                      <a:avLst/>
+                    </a:prstGeom>
+                  </pic:spPr>
+                </pic:pic>
+              </a:graphicData>
+            </a:graphic>
+          </wp:inline>
+        </w:drawing>
+      </w:r>
     </w:p>
     <w:p>
       <w:pPr>
@@ -379,6 +501,14 @@
         </w:rPr>
         <w:t>Description:</w:t>
       </w:r>
+      <w:r>
+        <w:rPr>
+          <w:rFonts w:cstheme="minorHAnsi"/>
+          <w:sz w:val="28"/>
+          <w:szCs w:val="28"/>
+        </w:rPr>
+        <w:t xml:space="preserve"> </w:t>
+      </w:r>
     </w:p>
     <w:p>
       <w:pPr>
@@ -401,6 +531,15 @@
         </w:rPr>
         <w:t>Function:</w:t>
       </w:r>
+      <w:r>
+        <w:rPr>
+          <w:rFonts w:cstheme="minorHAnsi"/>
+          <w:noProof/>
+          <w:sz w:val="28"/>
+          <w:szCs w:val="28"/>
+        </w:rPr>
+        <w:t xml:space="preserve"> </w:t>
+      </w:r>
     </w:p>
     <w:p>
       <w:pPr>
@@ -510,94 +649,6 @@
           <w:szCs w:val="28"/>
         </w:rPr>
         <w:t>GPU</w:t>
-      </w:r>
-    </w:p>
-    <w:p>
-      <w:pPr>
-        <w:pStyle w:val="ListParagraph"/>
-        <w:numPr>
-          <w:ilvl w:val="1"/>
-          <w:numId w:val="1"/>
-        </w:numPr>
-        <w:rPr>
-          <w:rFonts w:cstheme="minorHAnsi"/>
-          <w:sz w:val="28"/>
-          <w:szCs w:val="28"/>
-        </w:rPr>
-      </w:pPr>
-      <w:r>
-        <w:rPr>
-          <w:rFonts w:cstheme="minorHAnsi"/>
-          <w:sz w:val="28"/>
-          <w:szCs w:val="28"/>
-        </w:rPr>
-        <w:t>Image:</w:t>
-      </w:r>
-    </w:p>
-    <w:p>
-      <w:pPr>
-        <w:pStyle w:val="ListParagraph"/>
-        <w:numPr>
-          <w:ilvl w:val="1"/>
-          <w:numId w:val="1"/>
-        </w:numPr>
-        <w:rPr>
-          <w:rFonts w:cstheme="minorHAnsi"/>
-          <w:sz w:val="28"/>
-          <w:szCs w:val="28"/>
-        </w:rPr>
-      </w:pPr>
-      <w:r>
-        <w:rPr>
-          <w:rFonts w:cstheme="minorHAnsi"/>
-          <w:sz w:val="28"/>
-          <w:szCs w:val="28"/>
-        </w:rPr>
-        <w:t>Description:</w:t>
-      </w:r>
-    </w:p>
-    <w:p>
-      <w:pPr>
-        <w:pStyle w:val="ListParagraph"/>
-        <w:numPr>
-          <w:ilvl w:val="1"/>
-          <w:numId w:val="1"/>
-        </w:numPr>
-        <w:rPr>
-          <w:rFonts w:cstheme="minorHAnsi"/>
-          <w:sz w:val="28"/>
-          <w:szCs w:val="28"/>
-        </w:rPr>
-      </w:pPr>
-      <w:r>
-        <w:rPr>
-          <w:rFonts w:cstheme="minorHAnsi"/>
-          <w:sz w:val="28"/>
-          <w:szCs w:val="28"/>
-        </w:rPr>
-        <w:t>Function:</w:t>
-      </w:r>
-    </w:p>
-    <w:p>
-      <w:pPr>
-        <w:pStyle w:val="ListParagraph"/>
-        <w:numPr>
-          <w:ilvl w:val="0"/>
-          <w:numId w:val="1"/>
-        </w:numPr>
-        <w:rPr>
-          <w:rFonts w:cstheme="minorHAnsi"/>
-          <w:sz w:val="28"/>
-          <w:szCs w:val="28"/>
-        </w:rPr>
-      </w:pPr>
-      <w:r>
-        <w:rPr>
-          <w:rFonts w:cstheme="minorHAnsi"/>
-          <w:sz w:val="28"/>
-          <w:szCs w:val="28"/>
-        </w:rPr>
-        <w:t>RAM</w:t>
       </w:r>
     </w:p>
     <w:p>
@@ -686,6 +737,152 @@
           <w:sz w:val="28"/>
           <w:szCs w:val="28"/>
         </w:rPr>
+        <w:t>RAM</w:t>
+      </w:r>
+    </w:p>
+    <w:p>
+      <w:pPr>
+        <w:pStyle w:val="ListParagraph"/>
+        <w:numPr>
+          <w:ilvl w:val="1"/>
+          <w:numId w:val="1"/>
+        </w:numPr>
+        <w:rPr>
+          <w:rFonts w:cstheme="minorHAnsi"/>
+          <w:sz w:val="28"/>
+          <w:szCs w:val="28"/>
+        </w:rPr>
+      </w:pPr>
+      <w:r>
+        <w:rPr>
+          <w:rFonts w:cstheme="minorHAnsi"/>
+          <w:sz w:val="28"/>
+          <w:szCs w:val="28"/>
+        </w:rPr>
+        <w:t>Image:</w:t>
+      </w:r>
+      <w:r>
+        <w:rPr>
+          <w:rFonts w:cstheme="minorHAnsi"/>
+          <w:noProof/>
+          <w:sz w:val="28"/>
+          <w:szCs w:val="28"/>
+        </w:rPr>
+        <w:t xml:space="preserve"> </w:t>
+      </w:r>
+      <w:r>
+        <w:rPr>
+          <w:rFonts w:cstheme="minorHAnsi"/>
+          <w:noProof/>
+          <w:sz w:val="28"/>
+          <w:szCs w:val="28"/>
+        </w:rPr>
+        <w:drawing>
+          <wp:inline distT="0" distB="0" distL="0" distR="0" wp14:anchorId="634ED7FF" wp14:editId="467FED7A">
+            <wp:extent cx="500049" cy="666750"/>
+            <wp:effectExtent l="0" t="0" r="0" b="0"/>
+            <wp:docPr id="13" name="Picture 13"/>
+            <wp:cNvGraphicFramePr>
+              <a:graphicFrameLocks xmlns:a="http://schemas.openxmlformats.org/drawingml/2006/main" noChangeAspect="1"/>
+            </wp:cNvGraphicFramePr>
+            <a:graphic xmlns:a="http://schemas.openxmlformats.org/drawingml/2006/main">
+              <a:graphicData uri="http://schemas.openxmlformats.org/drawingml/2006/picture">
+                <pic:pic xmlns:pic="http://schemas.openxmlformats.org/drawingml/2006/picture">
+                  <pic:nvPicPr>
+                    <pic:cNvPr id="13" name="Picture 13"/>
+                    <pic:cNvPicPr/>
+                  </pic:nvPicPr>
+                  <pic:blipFill>
+                    <a:blip r:embed="rId9" cstate="print">
+                      <a:extLst>
+                        <a:ext uri="{28A0092B-C50C-407E-A947-70E740481C1C}">
+                          <a14:useLocalDpi xmlns:a14="http://schemas.microsoft.com/office/drawing/2010/main" val="0"/>
+                        </a:ext>
+                      </a:extLst>
+                    </a:blip>
+                    <a:stretch>
+                      <a:fillRect/>
+                    </a:stretch>
+                  </pic:blipFill>
+                  <pic:spPr>
+                    <a:xfrm>
+                      <a:off x="0" y="0"/>
+                      <a:ext cx="505160" cy="673565"/>
+                    </a:xfrm>
+                    <a:prstGeom prst="rect">
+                      <a:avLst/>
+                    </a:prstGeom>
+                  </pic:spPr>
+                </pic:pic>
+              </a:graphicData>
+            </a:graphic>
+          </wp:inline>
+        </w:drawing>
+      </w:r>
+    </w:p>
+    <w:p>
+      <w:pPr>
+        <w:pStyle w:val="ListParagraph"/>
+        <w:numPr>
+          <w:ilvl w:val="1"/>
+          <w:numId w:val="1"/>
+        </w:numPr>
+        <w:rPr>
+          <w:rFonts w:cstheme="minorHAnsi"/>
+          <w:sz w:val="28"/>
+          <w:szCs w:val="28"/>
+        </w:rPr>
+      </w:pPr>
+      <w:r>
+        <w:rPr>
+          <w:rFonts w:cstheme="minorHAnsi"/>
+          <w:sz w:val="28"/>
+          <w:szCs w:val="28"/>
+        </w:rPr>
+        <w:t>Description:</w:t>
+      </w:r>
+    </w:p>
+    <w:p>
+      <w:pPr>
+        <w:pStyle w:val="ListParagraph"/>
+        <w:numPr>
+          <w:ilvl w:val="1"/>
+          <w:numId w:val="1"/>
+        </w:numPr>
+        <w:rPr>
+          <w:rFonts w:cstheme="minorHAnsi"/>
+          <w:sz w:val="28"/>
+          <w:szCs w:val="28"/>
+        </w:rPr>
+      </w:pPr>
+      <w:r>
+        <w:rPr>
+          <w:rFonts w:cstheme="minorHAnsi"/>
+          <w:sz w:val="28"/>
+          <w:szCs w:val="28"/>
+        </w:rPr>
+        <w:t>Function:</w:t>
+      </w:r>
+    </w:p>
+    <w:p>
+      <w:pPr>
+        <w:pStyle w:val="ListParagraph"/>
+        <w:numPr>
+          <w:ilvl w:val="0"/>
+          <w:numId w:val="1"/>
+        </w:numPr>
+        <w:rPr>
+          <w:rFonts w:cstheme="minorHAnsi"/>
+          <w:sz w:val="28"/>
+          <w:szCs w:val="28"/>
+        </w:rPr>
+      </w:pPr>
+      <w:r>
+        <w:rPr>
+          <w:rFonts w:cstheme="minorHAnsi"/>
+          <w:sz w:val="28"/>
+          <w:szCs w:val="28"/>
+        </w:rPr>
         <w:t>Storage Device</w:t>
       </w:r>
     </w:p>
@@ -776,6 +973,64 @@
         </w:rPr>
         <w:t>Image:</w:t>
       </w:r>
+      <w:r>
+        <w:rPr>
+          <w:rFonts w:cstheme="minorHAnsi"/>
+          <w:noProof/>
+          <w:sz w:val="28"/>
+          <w:szCs w:val="28"/>
+        </w:rPr>
+        <w:t xml:space="preserve"> </w:t>
+      </w:r>
+      <w:r>
+        <w:rPr>
+          <w:rFonts w:cstheme="minorHAnsi"/>
+          <w:noProof/>
+          <w:sz w:val="28"/>
+          <w:szCs w:val="28"/>
+        </w:rPr>
+        <w:drawing>
+          <wp:inline distT="0" distB="0" distL="0" distR="0" wp14:anchorId="3F39843C" wp14:editId="15BF392E">
+            <wp:extent cx="671494" cy="895350"/>
+            <wp:effectExtent l="0" t="0" r="0" b="0"/>
+            <wp:docPr id="7" name="Picture 7"/>
+            <wp:cNvGraphicFramePr>
+              <a:graphicFrameLocks xmlns:a="http://schemas.openxmlformats.org/drawingml/2006/main" noChangeAspect="1"/>
+            </wp:cNvGraphicFramePr>
+            <a:graphic xmlns:a="http://schemas.openxmlformats.org/drawingml/2006/main">
+              <a:graphicData uri="http://schemas.openxmlformats.org/drawingml/2006/picture">
+                <pic:pic xmlns:pic="http://schemas.openxmlformats.org/drawingml/2006/picture">
+                  <pic:nvPicPr>
+                    <pic:cNvPr id="7" name="Picture 7"/>
+                    <pic:cNvPicPr/>
+                  </pic:nvPicPr>
+                  <pic:blipFill>
+                    <a:blip r:embed="rId10" cstate="print">
+                      <a:extLst>
+                        <a:ext uri="{28A0092B-C50C-407E-A947-70E740481C1C}">
+                          <a14:useLocalDpi xmlns:a14="http://schemas.microsoft.com/office/drawing/2010/main" val="0"/>
+                        </a:ext>
+                      </a:extLst>
+                    </a:blip>
+                    <a:stretch>
+                      <a:fillRect/>
+                    </a:stretch>
+                  </pic:blipFill>
+                  <pic:spPr>
+                    <a:xfrm flipH="1">
+                      <a:off x="0" y="0"/>
+                      <a:ext cx="678309" cy="904437"/>
+                    </a:xfrm>
+                    <a:prstGeom prst="rect">
+                      <a:avLst/>
+                    </a:prstGeom>
+                  </pic:spPr>
+                </pic:pic>
+              </a:graphicData>
+            </a:graphic>
+          </wp:inline>
+        </w:drawing>
+      </w:r>
     </w:p>
     <w:p>
       <w:pPr>
@@ -1150,26 +1405,85 @@
         </w:rPr>
         <w:t>Image:</w:t>
       </w:r>
-    </w:p>
-    <w:p>
-      <w:pPr>
-        <w:pStyle w:val="ListParagraph"/>
-        <w:numPr>
-          <w:ilvl w:val="1"/>
-          <w:numId w:val="1"/>
-        </w:numPr>
-        <w:rPr>
-          <w:rFonts w:cstheme="minorHAnsi"/>
-          <w:sz w:val="28"/>
-          <w:szCs w:val="28"/>
-        </w:rPr>
-      </w:pPr>
-      <w:r>
-        <w:rPr>
-          <w:rFonts w:cstheme="minorHAnsi"/>
-          <w:sz w:val="28"/>
-          <w:szCs w:val="28"/>
-        </w:rPr>
+      <w:r>
+        <w:rPr>
+          <w:rFonts w:cstheme="minorHAnsi"/>
+          <w:noProof/>
+          <w:sz w:val="28"/>
+          <w:szCs w:val="28"/>
+        </w:rPr>
+        <w:t xml:space="preserve"> </w:t>
+      </w:r>
+      <w:r>
+        <w:rPr>
+          <w:rFonts w:cstheme="minorHAnsi"/>
+          <w:noProof/>
+          <w:sz w:val="28"/>
+          <w:szCs w:val="28"/>
+        </w:rPr>
+        <w:drawing>
+          <wp:inline distT="0" distB="0" distL="0" distR="0" wp14:anchorId="6043BDE4" wp14:editId="21D8C6B2">
+            <wp:extent cx="600059" cy="800100"/>
+            <wp:effectExtent l="0" t="0" r="0" b="0"/>
+            <wp:docPr id="4" name="Picture 4" descr="A black computer mouse&#10;&#10;Description automatically generated with medium confidence"/>
+            <wp:cNvGraphicFramePr>
+              <a:graphicFrameLocks xmlns:a="http://schemas.openxmlformats.org/drawingml/2006/main" noChangeAspect="1"/>
+            </wp:cNvGraphicFramePr>
+            <a:graphic xmlns:a="http://schemas.openxmlformats.org/drawingml/2006/main">
+              <a:graphicData uri="http://schemas.openxmlformats.org/drawingml/2006/picture">
+                <pic:pic xmlns:pic="http://schemas.openxmlformats.org/drawingml/2006/picture">
+                  <pic:nvPicPr>
+                    <pic:cNvPr id="4" name="Picture 4" descr="A black computer mouse&#10;&#10;Description automatically generated with medium confidence"/>
+                    <pic:cNvPicPr/>
+                  </pic:nvPicPr>
+                  <pic:blipFill>
+                    <a:blip r:embed="rId11" cstate="print">
+                      <a:extLst>
+                        <a:ext uri="{28A0092B-C50C-407E-A947-70E740481C1C}">
+                          <a14:useLocalDpi xmlns:a14="http://schemas.microsoft.com/office/drawing/2010/main" val="0"/>
+                        </a:ext>
+                      </a:extLst>
+                    </a:blip>
+                    <a:stretch>
+                      <a:fillRect/>
+                    </a:stretch>
+                  </pic:blipFill>
+                  <pic:spPr>
+                    <a:xfrm flipH="1">
+                      <a:off x="0" y="0"/>
+                      <a:ext cx="614242" cy="819011"/>
+                    </a:xfrm>
+                    <a:prstGeom prst="rect">
+                      <a:avLst/>
+                    </a:prstGeom>
+                  </pic:spPr>
+                </pic:pic>
+              </a:graphicData>
+            </a:graphic>
+          </wp:inline>
+        </w:drawing>
+      </w:r>
+    </w:p>
+    <w:p>
+      <w:pPr>
+        <w:pStyle w:val="ListParagraph"/>
+        <w:numPr>
+          <w:ilvl w:val="1"/>
+          <w:numId w:val="1"/>
+        </w:numPr>
+        <w:rPr>
+          <w:rFonts w:cstheme="minorHAnsi"/>
+          <w:sz w:val="28"/>
+          <w:szCs w:val="28"/>
+        </w:rPr>
+      </w:pPr>
+      <w:r>
+        <w:rPr>
+          <w:rFonts w:cstheme="minorHAnsi"/>
+          <w:sz w:val="28"/>
+          <w:szCs w:val="28"/>
+        </w:rPr>
+        <w:lastRenderedPageBreak/>
         <w:t>Description:</w:t>
       </w:r>
     </w:p>
@@ -1238,6 +1552,64 @@
         </w:rPr>
         <w:t>Image:</w:t>
       </w:r>
+      <w:r>
+        <w:rPr>
+          <w:rFonts w:cstheme="minorHAnsi"/>
+          <w:noProof/>
+          <w:sz w:val="28"/>
+          <w:szCs w:val="28"/>
+        </w:rPr>
+        <w:t xml:space="preserve"> </w:t>
+      </w:r>
+      <w:r>
+        <w:rPr>
+          <w:rFonts w:cstheme="minorHAnsi"/>
+          <w:noProof/>
+          <w:sz w:val="28"/>
+          <w:szCs w:val="28"/>
+        </w:rPr>
+        <w:drawing>
+          <wp:inline distT="0" distB="0" distL="0" distR="0" wp14:anchorId="3F7E96AF" wp14:editId="10DA890C">
+            <wp:extent cx="561975" cy="749321"/>
+            <wp:effectExtent l="0" t="0" r="0" b="0"/>
+            <wp:docPr id="1" name="Picture 1" descr="A picture containing text, computer, keyboard, electronics&#10;&#10;Description automatically generated"/>
+            <wp:cNvGraphicFramePr>
+              <a:graphicFrameLocks xmlns:a="http://schemas.openxmlformats.org/drawingml/2006/main" noChangeAspect="1"/>
+            </wp:cNvGraphicFramePr>
+            <a:graphic xmlns:a="http://schemas.openxmlformats.org/drawingml/2006/main">
+              <a:graphicData uri="http://schemas.openxmlformats.org/drawingml/2006/picture">
+                <pic:pic xmlns:pic="http://schemas.openxmlformats.org/drawingml/2006/picture">
+                  <pic:nvPicPr>
+                    <pic:cNvPr id="1" name="Picture 1" descr="A picture containing text, computer, keyboard, electronics&#10;&#10;Description automatically generated"/>
+                    <pic:cNvPicPr/>
+                  </pic:nvPicPr>
+                  <pic:blipFill>
+                    <a:blip r:embed="rId12" cstate="print">
+                      <a:extLst>
+                        <a:ext uri="{28A0092B-C50C-407E-A947-70E740481C1C}">
+                          <a14:useLocalDpi xmlns:a14="http://schemas.microsoft.com/office/drawing/2010/main" val="0"/>
+                        </a:ext>
+                      </a:extLst>
+                    </a:blip>
+                    <a:stretch>
+                      <a:fillRect/>
+                    </a:stretch>
+                  </pic:blipFill>
+                  <pic:spPr>
+                    <a:xfrm>
+                      <a:off x="0" y="0"/>
+                      <a:ext cx="574408" cy="765898"/>
+                    </a:xfrm>
+                    <a:prstGeom prst="rect">
+                      <a:avLst/>
+                    </a:prstGeom>
+                  </pic:spPr>
+                </pic:pic>
+              </a:graphicData>
+            </a:graphic>
+          </wp:inline>
+        </w:drawing>
+      </w:r>
     </w:p>
     <w:p>
       <w:pPr>
@@ -1260,6 +1632,15 @@
         </w:rPr>
         <w:t>Description:</w:t>
       </w:r>
+      <w:r>
+        <w:rPr>
+          <w:rFonts w:cstheme="minorHAnsi"/>
+          <w:noProof/>
+          <w:sz w:val="28"/>
+          <w:szCs w:val="28"/>
+        </w:rPr>
+        <w:t xml:space="preserve"> </w:t>
+      </w:r>
     </w:p>
     <w:p>
       <w:pPr>
@@ -1284,7 +1665,7 @@
       </w:r>
     </w:p>
     <w:sectPr>
-      <w:headerReference w:type="default" r:id="rId7"/>
+      <w:headerReference w:type="default" r:id="rId13"/>
       <w:pgSz w:w="11906" w:h="16838"/>
       <w:pgMar w:top="1440" w:right="1440" w:bottom="1440" w:left="1440" w:header="708" w:footer="708" w:gutter="0"/>
       <w:cols w:space="708"/>
@@ -1969,6 +2350,29 @@
       <w:szCs w:val="32"/>
     </w:rPr>
   </w:style>
+  <w:style w:type="character" w:styleId="Hyperlink">
+    <w:name w:val="Hyperlink"/>
+    <w:basedOn w:val="DefaultParagraphFont"/>
+    <w:uiPriority w:val="99"/>
+    <w:unhideWhenUsed/>
+    <w:rsid w:val="00771F85"/>
+    <w:rPr>
+      <w:color w:val="0563C1" w:themeColor="hyperlink"/>
+      <w:u w:val="single"/>
+    </w:rPr>
+  </w:style>
+  <w:style w:type="character" w:styleId="UnresolvedMention">
+    <w:name w:val="Unresolved Mention"/>
+    <w:basedOn w:val="DefaultParagraphFont"/>
+    <w:uiPriority w:val="99"/>
+    <w:semiHidden/>
+    <w:unhideWhenUsed/>
+    <w:rsid w:val="00771F85"/>
+    <w:rPr>
+      <w:color w:val="605E5C"/>
+      <w:shd w:val="clear" w:color="auto" w:fill="E1DFDD"/>
+    </w:rPr>
+  </w:style>
 </w:styles>
 </file>
 

</xml_diff>